<commit_message>
Updated 20.03 Meeting Minutes (missing tasks)
</commit_message>
<xml_diff>
--- a/Meeting Minutes/March/20.03 - Meeting Minutes.docx
+++ b/Meeting Minutes/March/20.03 - Meeting Minutes.docx
@@ -347,15 +347,61 @@
           </w:tcPr>
           <w:p>
             <w:pPr>
+              <w:pStyle w:val="ListParagraph"/>
+              <w:numPr>
+                <w:ilvl w:val="0"/>
+                <w:numId w:val="23"/>
+              </w:numPr>
               <w:rPr>
                 <w:b/>
               </w:rPr>
             </w:pPr>
             <w:r>
-              <w:rPr>
-                <w:b/>
-              </w:rPr>
-              <w:t>*Tasks to be Updated When Sprint is Live*</w:t>
+              <w:t xml:space="preserve">As part of the jam, </w:t>
+            </w:r>
+            <w:proofErr w:type="gramStart"/>
+            <w:r>
+              <w:t>Create</w:t>
+            </w:r>
+            <w:proofErr w:type="gramEnd"/>
+            <w:r>
+              <w:t xml:space="preserve"> an Excel spreadsheet containing the correct time spent by the team up to week 7.</w:t>
+            </w:r>
+          </w:p>
+          <w:p>
+            <w:pPr>
+              <w:pStyle w:val="ListParagraph"/>
+              <w:numPr>
+                <w:ilvl w:val="0"/>
+                <w:numId w:val="23"/>
+              </w:numPr>
+            </w:pPr>
+            <w:r>
+              <w:t>Type out the meeting minutes for the 20.03.2019 meeting, and pull the chat log from discord</w:t>
+            </w:r>
+          </w:p>
+          <w:p>
+            <w:pPr>
+              <w:pStyle w:val="ListParagraph"/>
+              <w:numPr>
+                <w:ilvl w:val="0"/>
+                <w:numId w:val="23"/>
+              </w:numPr>
+            </w:pPr>
+            <w:r>
+              <w:t>Work on creating room prefabs</w:t>
+            </w:r>
+          </w:p>
+          <w:p>
+            <w:pPr>
+              <w:pStyle w:val="ListParagraph"/>
+              <w:numPr>
+                <w:ilvl w:val="0"/>
+                <w:numId w:val="23"/>
+              </w:numPr>
+            </w:pPr>
+            <w:r>
+              <w:t>Meeting: Attend the weekly meeting on 27.03.19 at 11:25</w:t>
             </w:r>
           </w:p>
         </w:tc>
@@ -370,7 +416,54 @@
             </w:tcBorders>
             <w:hideMark/>
           </w:tcPr>
-          <w:p/>
+          <w:p>
+            <w:pPr>
+              <w:pStyle w:val="ListParagraph"/>
+              <w:numPr>
+                <w:ilvl w:val="0"/>
+                <w:numId w:val="24"/>
+              </w:numPr>
+            </w:pPr>
+            <w:r>
+              <w:t>1h 45m</w:t>
+            </w:r>
+          </w:p>
+          <w:p>
+            <w:pPr>
+              <w:pStyle w:val="ListParagraph"/>
+              <w:numPr>
+                <w:ilvl w:val="0"/>
+                <w:numId w:val="24"/>
+              </w:numPr>
+            </w:pPr>
+            <w:r>
+              <w:t>1h 15m</w:t>
+            </w:r>
+          </w:p>
+          <w:p>
+            <w:pPr>
+              <w:pStyle w:val="ListParagraph"/>
+              <w:numPr>
+                <w:ilvl w:val="0"/>
+                <w:numId w:val="24"/>
+              </w:numPr>
+            </w:pPr>
+            <w:r>
+              <w:t>2h 30m</w:t>
+            </w:r>
+          </w:p>
+          <w:p>
+            <w:pPr>
+              <w:pStyle w:val="ListParagraph"/>
+              <w:numPr>
+                <w:ilvl w:val="0"/>
+                <w:numId w:val="24"/>
+              </w:numPr>
+            </w:pPr>
+            <w:r>
+              <w:t>30m</w:t>
+            </w:r>
+          </w:p>
         </w:tc>
       </w:tr>
       <w:tr>
@@ -404,15 +497,70 @@
           </w:tcPr>
           <w:p>
             <w:pPr>
-              <w:rPr>
-                <w:b/>
-              </w:rPr>
+              <w:pStyle w:val="ListParagraph"/>
+              <w:numPr>
+                <w:ilvl w:val="0"/>
+                <w:numId w:val="25"/>
+              </w:numPr>
             </w:pPr>
             <w:r>
-              <w:rPr>
-                <w:b/>
-              </w:rPr>
-              <w:t>*Tasks to be Updated When Sprint is Live*</w:t>
+              <w:t xml:space="preserve">As part of the jam, </w:t>
+            </w:r>
+            <w:proofErr w:type="gramStart"/>
+            <w:r>
+              <w:t>Create</w:t>
+            </w:r>
+            <w:proofErr w:type="gramEnd"/>
+            <w:r>
+              <w:t xml:space="preserve"> an Excel spreadsheet containing the correct time spent by the team up to week 7.</w:t>
+            </w:r>
+          </w:p>
+          <w:p>
+            <w:pPr>
+              <w:pStyle w:val="ListParagraph"/>
+              <w:numPr>
+                <w:ilvl w:val="0"/>
+                <w:numId w:val="25"/>
+              </w:numPr>
+            </w:pPr>
+            <w:r>
+              <w:t>Sort out the Jira Backlog, Sprint and set up an Overtime request chat on Discord</w:t>
+            </w:r>
+          </w:p>
+          <w:p>
+            <w:pPr>
+              <w:pStyle w:val="ListParagraph"/>
+              <w:numPr>
+                <w:ilvl w:val="0"/>
+                <w:numId w:val="25"/>
+              </w:numPr>
+            </w:pPr>
+            <w:r>
+              <w:t>Work on creating new extra levels for the game.</w:t>
+            </w:r>
+          </w:p>
+          <w:p>
+            <w:pPr>
+              <w:pStyle w:val="ListParagraph"/>
+              <w:numPr>
+                <w:ilvl w:val="0"/>
+                <w:numId w:val="25"/>
+              </w:numPr>
+            </w:pPr>
+            <w:r>
+              <w:t>Find/Create the assets required by the programmers</w:t>
+            </w:r>
+          </w:p>
+          <w:p>
+            <w:pPr>
+              <w:pStyle w:val="ListParagraph"/>
+              <w:numPr>
+                <w:ilvl w:val="0"/>
+                <w:numId w:val="25"/>
+              </w:numPr>
+            </w:pPr>
+            <w:r>
+              <w:t>Meeting: Attend the weekly meeting on 27.03.19 at 11:25</w:t>
             </w:r>
           </w:p>
         </w:tc>
@@ -427,7 +575,66 @@
             </w:tcBorders>
             <w:hideMark/>
           </w:tcPr>
-          <w:p/>
+          <w:p>
+            <w:pPr>
+              <w:pStyle w:val="ListParagraph"/>
+              <w:numPr>
+                <w:ilvl w:val="0"/>
+                <w:numId w:val="26"/>
+              </w:numPr>
+            </w:pPr>
+            <w:r>
+              <w:t>1h 45m</w:t>
+            </w:r>
+          </w:p>
+          <w:p>
+            <w:pPr>
+              <w:pStyle w:val="ListParagraph"/>
+              <w:numPr>
+                <w:ilvl w:val="0"/>
+                <w:numId w:val="26"/>
+              </w:numPr>
+            </w:pPr>
+            <w:r>
+              <w:t>1h 15m</w:t>
+            </w:r>
+          </w:p>
+          <w:p>
+            <w:pPr>
+              <w:pStyle w:val="ListParagraph"/>
+              <w:numPr>
+                <w:ilvl w:val="0"/>
+                <w:numId w:val="26"/>
+              </w:numPr>
+            </w:pPr>
+            <w:r>
+              <w:t>2h</w:t>
+            </w:r>
+          </w:p>
+          <w:p>
+            <w:pPr>
+              <w:pStyle w:val="ListParagraph"/>
+              <w:numPr>
+                <w:ilvl w:val="0"/>
+                <w:numId w:val="26"/>
+              </w:numPr>
+            </w:pPr>
+            <w:r>
+              <w:t>30m</w:t>
+            </w:r>
+          </w:p>
+          <w:p>
+            <w:pPr>
+              <w:pStyle w:val="ListParagraph"/>
+              <w:numPr>
+                <w:ilvl w:val="0"/>
+                <w:numId w:val="26"/>
+              </w:numPr>
+            </w:pPr>
+            <w:r>
+              <w:t>30m</w:t>
+            </w:r>
+          </w:p>
         </w:tc>
       </w:tr>
       <w:tr>
@@ -444,6 +651,7 @@
           </w:tcPr>
           <w:p>
             <w:r>
+              <w:lastRenderedPageBreak/>
               <w:t xml:space="preserve">Harry </w:t>
             </w:r>
             <w:proofErr w:type="spellStart"/>
@@ -466,15 +674,32 @@
           </w:tcPr>
           <w:p>
             <w:pPr>
+              <w:pStyle w:val="ListParagraph"/>
+              <w:numPr>
+                <w:ilvl w:val="0"/>
+                <w:numId w:val="27"/>
+              </w:numPr>
               <w:rPr>
                 <w:b/>
               </w:rPr>
             </w:pPr>
             <w:r>
+              <w:t>Research ways of implementing stress testing</w:t>
+            </w:r>
+          </w:p>
+          <w:p>
+            <w:pPr>
+              <w:pStyle w:val="ListParagraph"/>
+              <w:numPr>
+                <w:ilvl w:val="0"/>
+                <w:numId w:val="27"/>
+              </w:numPr>
               <w:rPr>
                 <w:b/>
               </w:rPr>
-              <w:t>*Tasks to be Updated When Sprint is Live*</w:t>
+            </w:pPr>
+            <w:r>
+              <w:t>Meeting: Attend the weekly meeting on 27.03.19 at 11:25</w:t>
             </w:r>
           </w:p>
         </w:tc>
@@ -489,7 +714,30 @@
             </w:tcBorders>
             <w:hideMark/>
           </w:tcPr>
-          <w:p/>
+          <w:p>
+            <w:pPr>
+              <w:pStyle w:val="ListParagraph"/>
+              <w:numPr>
+                <w:ilvl w:val="0"/>
+                <w:numId w:val="28"/>
+              </w:numPr>
+            </w:pPr>
+            <w:r>
+              <w:t>1h 30m</w:t>
+            </w:r>
+          </w:p>
+          <w:p>
+            <w:pPr>
+              <w:pStyle w:val="ListParagraph"/>
+              <w:numPr>
+                <w:ilvl w:val="0"/>
+                <w:numId w:val="28"/>
+              </w:numPr>
+            </w:pPr>
+            <w:r>
+              <w:t>30m</w:t>
+            </w:r>
+          </w:p>
         </w:tc>
       </w:tr>
       <w:tr>
@@ -528,15 +776,68 @@
           </w:tcPr>
           <w:p>
             <w:pPr>
+              <w:pStyle w:val="ListParagraph"/>
+              <w:numPr>
+                <w:ilvl w:val="0"/>
+                <w:numId w:val="29"/>
+              </w:numPr>
               <w:rPr>
                 <w:b/>
               </w:rPr>
             </w:pPr>
             <w:r>
+              <w:t>As part of the jam, Create two small rooms</w:t>
+            </w:r>
+          </w:p>
+          <w:p>
+            <w:pPr>
+              <w:pStyle w:val="ListParagraph"/>
+              <w:numPr>
+                <w:ilvl w:val="0"/>
+                <w:numId w:val="29"/>
+              </w:numPr>
               <w:rPr>
                 <w:b/>
               </w:rPr>
-              <w:t>*Tasks to be Updated When Sprint is Live*</w:t>
+            </w:pPr>
+            <w:r>
+              <w:t>As part of the jam, Create one large room</w:t>
+            </w:r>
+          </w:p>
+          <w:p>
+            <w:pPr>
+              <w:pStyle w:val="ListParagraph"/>
+              <w:numPr>
+                <w:ilvl w:val="0"/>
+                <w:numId w:val="29"/>
+              </w:numPr>
+            </w:pPr>
+            <w:r>
+              <w:t>Adapt our premade props to our style.</w:t>
+            </w:r>
+          </w:p>
+          <w:p>
+            <w:pPr>
+              <w:pStyle w:val="ListParagraph"/>
+              <w:numPr>
+                <w:ilvl w:val="0"/>
+                <w:numId w:val="29"/>
+              </w:numPr>
+            </w:pPr>
+            <w:r>
+              <w:t>Create new original props</w:t>
+            </w:r>
+          </w:p>
+          <w:p>
+            <w:pPr>
+              <w:pStyle w:val="ListParagraph"/>
+              <w:numPr>
+                <w:ilvl w:val="0"/>
+                <w:numId w:val="29"/>
+              </w:numPr>
+            </w:pPr>
+            <w:r>
+              <w:t>Meeting: Attend the weekly meeting on 27.03.19 at 11:25</w:t>
             </w:r>
           </w:p>
         </w:tc>
@@ -551,7 +852,66 @@
             </w:tcBorders>
             <w:hideMark/>
           </w:tcPr>
-          <w:p/>
+          <w:p>
+            <w:pPr>
+              <w:pStyle w:val="ListParagraph"/>
+              <w:numPr>
+                <w:ilvl w:val="0"/>
+                <w:numId w:val="30"/>
+              </w:numPr>
+            </w:pPr>
+            <w:r>
+              <w:t>1h 30m</w:t>
+            </w:r>
+          </w:p>
+          <w:p>
+            <w:pPr>
+              <w:pStyle w:val="ListParagraph"/>
+              <w:numPr>
+                <w:ilvl w:val="0"/>
+                <w:numId w:val="30"/>
+              </w:numPr>
+            </w:pPr>
+            <w:r>
+              <w:t>1h 30m</w:t>
+            </w:r>
+          </w:p>
+          <w:p>
+            <w:pPr>
+              <w:pStyle w:val="ListParagraph"/>
+              <w:numPr>
+                <w:ilvl w:val="0"/>
+                <w:numId w:val="30"/>
+              </w:numPr>
+            </w:pPr>
+            <w:r>
+              <w:t>1h</w:t>
+            </w:r>
+          </w:p>
+          <w:p>
+            <w:pPr>
+              <w:pStyle w:val="ListParagraph"/>
+              <w:numPr>
+                <w:ilvl w:val="0"/>
+                <w:numId w:val="30"/>
+              </w:numPr>
+            </w:pPr>
+            <w:r>
+              <w:t>1h 30m</w:t>
+            </w:r>
+          </w:p>
+          <w:p>
+            <w:pPr>
+              <w:pStyle w:val="ListParagraph"/>
+              <w:numPr>
+                <w:ilvl w:val="0"/>
+                <w:numId w:val="30"/>
+              </w:numPr>
+            </w:pPr>
+            <w:r>
+              <w:t>30m</w:t>
+            </w:r>
+          </w:p>
         </w:tc>
       </w:tr>
       <w:tr>
@@ -585,15 +945,71 @@
           </w:tcPr>
           <w:p>
             <w:pPr>
+              <w:pStyle w:val="ListParagraph"/>
+              <w:numPr>
+                <w:ilvl w:val="0"/>
+                <w:numId w:val="31"/>
+              </w:numPr>
               <w:rPr>
                 <w:b/>
               </w:rPr>
             </w:pPr>
             <w:r>
+              <w:t>As part of the jam, Implement a damage and projectile system</w:t>
+            </w:r>
+          </w:p>
+          <w:p>
+            <w:pPr>
+              <w:pStyle w:val="ListParagraph"/>
+              <w:numPr>
+                <w:ilvl w:val="0"/>
+                <w:numId w:val="31"/>
+              </w:numPr>
               <w:rPr>
                 <w:b/>
               </w:rPr>
-              <w:t>*Tasks to be Updated When Sprint is Live*</w:t>
+            </w:pPr>
+            <w:r>
+              <w:t>As part of the jam, Work on implementing a particle system</w:t>
+            </w:r>
+          </w:p>
+          <w:p>
+            <w:pPr>
+              <w:pStyle w:val="ListParagraph"/>
+              <w:numPr>
+                <w:ilvl w:val="0"/>
+                <w:numId w:val="31"/>
+              </w:numPr>
+              <w:rPr>
+                <w:b/>
+              </w:rPr>
+            </w:pPr>
+            <w:r>
+              <w:t>Implement a health system</w:t>
+            </w:r>
+          </w:p>
+          <w:p>
+            <w:pPr>
+              <w:pStyle w:val="ListParagraph"/>
+              <w:numPr>
+                <w:ilvl w:val="0"/>
+                <w:numId w:val="31"/>
+              </w:numPr>
+            </w:pPr>
+            <w:r>
+              <w:t>Implement player room tracking system</w:t>
+            </w:r>
+          </w:p>
+          <w:p>
+            <w:pPr>
+              <w:pStyle w:val="ListParagraph"/>
+              <w:numPr>
+                <w:ilvl w:val="0"/>
+                <w:numId w:val="31"/>
+              </w:numPr>
+            </w:pPr>
+            <w:r>
+              <w:t>Meeting: Attend the weekly meeting on 27.03.19 at 11:25</w:t>
             </w:r>
           </w:p>
         </w:tc>
@@ -608,7 +1024,68 @@
             </w:tcBorders>
             <w:hideMark/>
           </w:tcPr>
-          <w:p/>
+          <w:p>
+            <w:pPr>
+              <w:pStyle w:val="ListParagraph"/>
+              <w:numPr>
+                <w:ilvl w:val="0"/>
+                <w:numId w:val="32"/>
+              </w:numPr>
+            </w:pPr>
+            <w:r>
+              <w:t>1h 30m</w:t>
+            </w:r>
+          </w:p>
+          <w:p>
+            <w:pPr>
+              <w:pStyle w:val="ListParagraph"/>
+              <w:numPr>
+                <w:ilvl w:val="0"/>
+                <w:numId w:val="32"/>
+              </w:numPr>
+            </w:pPr>
+            <w:r>
+              <w:t>1h 30m</w:t>
+            </w:r>
+          </w:p>
+          <w:p>
+            <w:pPr>
+              <w:pStyle w:val="ListParagraph"/>
+              <w:numPr>
+                <w:ilvl w:val="0"/>
+                <w:numId w:val="32"/>
+              </w:numPr>
+            </w:pPr>
+            <w:r>
+              <w:t>1h</w:t>
+            </w:r>
+          </w:p>
+          <w:p>
+            <w:pPr>
+              <w:pStyle w:val="ListParagraph"/>
+              <w:numPr>
+                <w:ilvl w:val="0"/>
+                <w:numId w:val="32"/>
+              </w:numPr>
+            </w:pPr>
+            <w:r>
+              <w:t>1h 30m</w:t>
+            </w:r>
+          </w:p>
+          <w:p>
+            <w:pPr>
+              <w:pStyle w:val="ListParagraph"/>
+              <w:numPr>
+                <w:ilvl w:val="0"/>
+                <w:numId w:val="32"/>
+              </w:numPr>
+            </w:pPr>
+            <w:r>
+              <w:t>30m</w:t>
+            </w:r>
+            <w:bookmarkStart w:id="0" w:name="_GoBack"/>
+            <w:bookmarkEnd w:id="0"/>
+          </w:p>
         </w:tc>
       </w:tr>
     </w:tbl>
@@ -657,8 +1134,6 @@
       <w:r>
         <w:t xml:space="preserve"> (as of 1pm 20/03/19).</w:t>
       </w:r>
-      <w:bookmarkStart w:id="0" w:name="_GoBack"/>
-      <w:bookmarkEnd w:id="0"/>
     </w:p>
     <w:p>
       <w:pPr>
@@ -1653,6 +2128,184 @@
     </w:lvl>
   </w:abstractNum>
   <w:abstractNum w:abstractNumId="1" w15:restartNumberingAfterBreak="0">
+    <w:nsid w:val="12C71C97"/>
+    <w:multiLevelType w:val="hybridMultilevel"/>
+    <w:tmpl w:val="D784A3A6"/>
+    <w:lvl w:ilvl="0" w:tplc="1D00F4EE">
+      <w:start w:val="1"/>
+      <w:numFmt w:val="decimal"/>
+      <w:lvlText w:val="%1."/>
+      <w:lvlJc w:val="left"/>
+      <w:pPr>
+        <w:ind w:left="720" w:hanging="360"/>
+      </w:pPr>
+      <w:rPr>
+        <w:b w:val="0"/>
+      </w:rPr>
+    </w:lvl>
+    <w:lvl w:ilvl="1" w:tplc="08090019" w:tentative="1">
+      <w:start w:val="1"/>
+      <w:numFmt w:val="lowerLetter"/>
+      <w:lvlText w:val="%2."/>
+      <w:lvlJc w:val="left"/>
+      <w:pPr>
+        <w:ind w:left="1440" w:hanging="360"/>
+      </w:pPr>
+    </w:lvl>
+    <w:lvl w:ilvl="2" w:tplc="0809001B" w:tentative="1">
+      <w:start w:val="1"/>
+      <w:numFmt w:val="lowerRoman"/>
+      <w:lvlText w:val="%3."/>
+      <w:lvlJc w:val="right"/>
+      <w:pPr>
+        <w:ind w:left="2160" w:hanging="180"/>
+      </w:pPr>
+    </w:lvl>
+    <w:lvl w:ilvl="3" w:tplc="0809000F" w:tentative="1">
+      <w:start w:val="1"/>
+      <w:numFmt w:val="decimal"/>
+      <w:lvlText w:val="%4."/>
+      <w:lvlJc w:val="left"/>
+      <w:pPr>
+        <w:ind w:left="2880" w:hanging="360"/>
+      </w:pPr>
+    </w:lvl>
+    <w:lvl w:ilvl="4" w:tplc="08090019" w:tentative="1">
+      <w:start w:val="1"/>
+      <w:numFmt w:val="lowerLetter"/>
+      <w:lvlText w:val="%5."/>
+      <w:lvlJc w:val="left"/>
+      <w:pPr>
+        <w:ind w:left="3600" w:hanging="360"/>
+      </w:pPr>
+    </w:lvl>
+    <w:lvl w:ilvl="5" w:tplc="0809001B" w:tentative="1">
+      <w:start w:val="1"/>
+      <w:numFmt w:val="lowerRoman"/>
+      <w:lvlText w:val="%6."/>
+      <w:lvlJc w:val="right"/>
+      <w:pPr>
+        <w:ind w:left="4320" w:hanging="180"/>
+      </w:pPr>
+    </w:lvl>
+    <w:lvl w:ilvl="6" w:tplc="0809000F" w:tentative="1">
+      <w:start w:val="1"/>
+      <w:numFmt w:val="decimal"/>
+      <w:lvlText w:val="%7."/>
+      <w:lvlJc w:val="left"/>
+      <w:pPr>
+        <w:ind w:left="5040" w:hanging="360"/>
+      </w:pPr>
+    </w:lvl>
+    <w:lvl w:ilvl="7" w:tplc="08090019" w:tentative="1">
+      <w:start w:val="1"/>
+      <w:numFmt w:val="lowerLetter"/>
+      <w:lvlText w:val="%8."/>
+      <w:lvlJc w:val="left"/>
+      <w:pPr>
+        <w:ind w:left="5760" w:hanging="360"/>
+      </w:pPr>
+    </w:lvl>
+    <w:lvl w:ilvl="8" w:tplc="0809001B" w:tentative="1">
+      <w:start w:val="1"/>
+      <w:numFmt w:val="lowerRoman"/>
+      <w:lvlText w:val="%9."/>
+      <w:lvlJc w:val="right"/>
+      <w:pPr>
+        <w:ind w:left="6480" w:hanging="180"/>
+      </w:pPr>
+    </w:lvl>
+  </w:abstractNum>
+  <w:abstractNum w:abstractNumId="2" w15:restartNumberingAfterBreak="0">
+    <w:nsid w:val="151E508A"/>
+    <w:multiLevelType w:val="hybridMultilevel"/>
+    <w:tmpl w:val="0F5A4D74"/>
+    <w:lvl w:ilvl="0" w:tplc="1D00F4EE">
+      <w:start w:val="1"/>
+      <w:numFmt w:val="decimal"/>
+      <w:lvlText w:val="%1."/>
+      <w:lvlJc w:val="left"/>
+      <w:pPr>
+        <w:ind w:left="720" w:hanging="360"/>
+      </w:pPr>
+      <w:rPr>
+        <w:b w:val="0"/>
+      </w:rPr>
+    </w:lvl>
+    <w:lvl w:ilvl="1" w:tplc="08090019" w:tentative="1">
+      <w:start w:val="1"/>
+      <w:numFmt w:val="lowerLetter"/>
+      <w:lvlText w:val="%2."/>
+      <w:lvlJc w:val="left"/>
+      <w:pPr>
+        <w:ind w:left="1440" w:hanging="360"/>
+      </w:pPr>
+    </w:lvl>
+    <w:lvl w:ilvl="2" w:tplc="0809001B" w:tentative="1">
+      <w:start w:val="1"/>
+      <w:numFmt w:val="lowerRoman"/>
+      <w:lvlText w:val="%3."/>
+      <w:lvlJc w:val="right"/>
+      <w:pPr>
+        <w:ind w:left="2160" w:hanging="180"/>
+      </w:pPr>
+    </w:lvl>
+    <w:lvl w:ilvl="3" w:tplc="0809000F" w:tentative="1">
+      <w:start w:val="1"/>
+      <w:numFmt w:val="decimal"/>
+      <w:lvlText w:val="%4."/>
+      <w:lvlJc w:val="left"/>
+      <w:pPr>
+        <w:ind w:left="2880" w:hanging="360"/>
+      </w:pPr>
+    </w:lvl>
+    <w:lvl w:ilvl="4" w:tplc="08090019" w:tentative="1">
+      <w:start w:val="1"/>
+      <w:numFmt w:val="lowerLetter"/>
+      <w:lvlText w:val="%5."/>
+      <w:lvlJc w:val="left"/>
+      <w:pPr>
+        <w:ind w:left="3600" w:hanging="360"/>
+      </w:pPr>
+    </w:lvl>
+    <w:lvl w:ilvl="5" w:tplc="0809001B" w:tentative="1">
+      <w:start w:val="1"/>
+      <w:numFmt w:val="lowerRoman"/>
+      <w:lvlText w:val="%6."/>
+      <w:lvlJc w:val="right"/>
+      <w:pPr>
+        <w:ind w:left="4320" w:hanging="180"/>
+      </w:pPr>
+    </w:lvl>
+    <w:lvl w:ilvl="6" w:tplc="0809000F" w:tentative="1">
+      <w:start w:val="1"/>
+      <w:numFmt w:val="decimal"/>
+      <w:lvlText w:val="%7."/>
+      <w:lvlJc w:val="left"/>
+      <w:pPr>
+        <w:ind w:left="5040" w:hanging="360"/>
+      </w:pPr>
+    </w:lvl>
+    <w:lvl w:ilvl="7" w:tplc="08090019" w:tentative="1">
+      <w:start w:val="1"/>
+      <w:numFmt w:val="lowerLetter"/>
+      <w:lvlText w:val="%8."/>
+      <w:lvlJc w:val="left"/>
+      <w:pPr>
+        <w:ind w:left="5760" w:hanging="360"/>
+      </w:pPr>
+    </w:lvl>
+    <w:lvl w:ilvl="8" w:tplc="0809001B" w:tentative="1">
+      <w:start w:val="1"/>
+      <w:numFmt w:val="lowerRoman"/>
+      <w:lvlText w:val="%9."/>
+      <w:lvlJc w:val="right"/>
+      <w:pPr>
+        <w:ind w:left="6480" w:hanging="180"/>
+      </w:pPr>
+    </w:lvl>
+  </w:abstractNum>
+  <w:abstractNum w:abstractNumId="3" w15:restartNumberingAfterBreak="0">
     <w:nsid w:val="17967D6D"/>
     <w:multiLevelType w:val="hybridMultilevel"/>
     <w:tmpl w:val="7062BDBE"/>
@@ -1738,7 +2391,7 @@
       </w:pPr>
     </w:lvl>
   </w:abstractNum>
-  <w:abstractNum w:abstractNumId="2" w15:restartNumberingAfterBreak="0">
+  <w:abstractNum w:abstractNumId="4" w15:restartNumberingAfterBreak="0">
     <w:nsid w:val="261E1000"/>
     <w:multiLevelType w:val="hybridMultilevel"/>
     <w:tmpl w:val="EE5A8F34"/>
@@ -1824,7 +2477,96 @@
       </w:pPr>
     </w:lvl>
   </w:abstractNum>
-  <w:abstractNum w:abstractNumId="3" w15:restartNumberingAfterBreak="0">
+  <w:abstractNum w:abstractNumId="5" w15:restartNumberingAfterBreak="0">
+    <w:nsid w:val="26AE2AD4"/>
+    <w:multiLevelType w:val="hybridMultilevel"/>
+    <w:tmpl w:val="98986954"/>
+    <w:lvl w:ilvl="0" w:tplc="1D00F4EE">
+      <w:start w:val="1"/>
+      <w:numFmt w:val="decimal"/>
+      <w:lvlText w:val="%1."/>
+      <w:lvlJc w:val="left"/>
+      <w:pPr>
+        <w:ind w:left="720" w:hanging="360"/>
+      </w:pPr>
+      <w:rPr>
+        <w:b w:val="0"/>
+      </w:rPr>
+    </w:lvl>
+    <w:lvl w:ilvl="1" w:tplc="08090019" w:tentative="1">
+      <w:start w:val="1"/>
+      <w:numFmt w:val="lowerLetter"/>
+      <w:lvlText w:val="%2."/>
+      <w:lvlJc w:val="left"/>
+      <w:pPr>
+        <w:ind w:left="1440" w:hanging="360"/>
+      </w:pPr>
+    </w:lvl>
+    <w:lvl w:ilvl="2" w:tplc="0809001B" w:tentative="1">
+      <w:start w:val="1"/>
+      <w:numFmt w:val="lowerRoman"/>
+      <w:lvlText w:val="%3."/>
+      <w:lvlJc w:val="right"/>
+      <w:pPr>
+        <w:ind w:left="2160" w:hanging="180"/>
+      </w:pPr>
+    </w:lvl>
+    <w:lvl w:ilvl="3" w:tplc="0809000F" w:tentative="1">
+      <w:start w:val="1"/>
+      <w:numFmt w:val="decimal"/>
+      <w:lvlText w:val="%4."/>
+      <w:lvlJc w:val="left"/>
+      <w:pPr>
+        <w:ind w:left="2880" w:hanging="360"/>
+      </w:pPr>
+    </w:lvl>
+    <w:lvl w:ilvl="4" w:tplc="08090019" w:tentative="1">
+      <w:start w:val="1"/>
+      <w:numFmt w:val="lowerLetter"/>
+      <w:lvlText w:val="%5."/>
+      <w:lvlJc w:val="left"/>
+      <w:pPr>
+        <w:ind w:left="3600" w:hanging="360"/>
+      </w:pPr>
+    </w:lvl>
+    <w:lvl w:ilvl="5" w:tplc="0809001B" w:tentative="1">
+      <w:start w:val="1"/>
+      <w:numFmt w:val="lowerRoman"/>
+      <w:lvlText w:val="%6."/>
+      <w:lvlJc w:val="right"/>
+      <w:pPr>
+        <w:ind w:left="4320" w:hanging="180"/>
+      </w:pPr>
+    </w:lvl>
+    <w:lvl w:ilvl="6" w:tplc="0809000F" w:tentative="1">
+      <w:start w:val="1"/>
+      <w:numFmt w:val="decimal"/>
+      <w:lvlText w:val="%7."/>
+      <w:lvlJc w:val="left"/>
+      <w:pPr>
+        <w:ind w:left="5040" w:hanging="360"/>
+      </w:pPr>
+    </w:lvl>
+    <w:lvl w:ilvl="7" w:tplc="08090019" w:tentative="1">
+      <w:start w:val="1"/>
+      <w:numFmt w:val="lowerLetter"/>
+      <w:lvlText w:val="%8."/>
+      <w:lvlJc w:val="left"/>
+      <w:pPr>
+        <w:ind w:left="5760" w:hanging="360"/>
+      </w:pPr>
+    </w:lvl>
+    <w:lvl w:ilvl="8" w:tplc="0809001B" w:tentative="1">
+      <w:start w:val="1"/>
+      <w:numFmt w:val="lowerRoman"/>
+      <w:lvlText w:val="%9."/>
+      <w:lvlJc w:val="right"/>
+      <w:pPr>
+        <w:ind w:left="6480" w:hanging="180"/>
+      </w:pPr>
+    </w:lvl>
+  </w:abstractNum>
+  <w:abstractNum w:abstractNumId="6" w15:restartNumberingAfterBreak="0">
     <w:nsid w:val="274F289B"/>
     <w:multiLevelType w:val="hybridMultilevel"/>
     <w:tmpl w:val="AED6BED0"/>
@@ -1910,7 +2652,7 @@
       </w:pPr>
     </w:lvl>
   </w:abstractNum>
-  <w:abstractNum w:abstractNumId="4" w15:restartNumberingAfterBreak="0">
+  <w:abstractNum w:abstractNumId="7" w15:restartNumberingAfterBreak="0">
     <w:nsid w:val="280B698B"/>
     <w:multiLevelType w:val="hybridMultilevel"/>
     <w:tmpl w:val="6BB8EA70"/>
@@ -1996,7 +2738,7 @@
       </w:pPr>
     </w:lvl>
   </w:abstractNum>
-  <w:abstractNum w:abstractNumId="5" w15:restartNumberingAfterBreak="0">
+  <w:abstractNum w:abstractNumId="8" w15:restartNumberingAfterBreak="0">
     <w:nsid w:val="292F392C"/>
     <w:multiLevelType w:val="hybridMultilevel"/>
     <w:tmpl w:val="6BB8EA70"/>
@@ -2082,7 +2824,96 @@
       </w:pPr>
     </w:lvl>
   </w:abstractNum>
-  <w:abstractNum w:abstractNumId="6" w15:restartNumberingAfterBreak="0">
+  <w:abstractNum w:abstractNumId="9" w15:restartNumberingAfterBreak="0">
+    <w:nsid w:val="35FC458B"/>
+    <w:multiLevelType w:val="hybridMultilevel"/>
+    <w:tmpl w:val="E6EC69D0"/>
+    <w:lvl w:ilvl="0" w:tplc="1D00F4EE">
+      <w:start w:val="1"/>
+      <w:numFmt w:val="decimal"/>
+      <w:lvlText w:val="%1."/>
+      <w:lvlJc w:val="left"/>
+      <w:pPr>
+        <w:ind w:left="720" w:hanging="360"/>
+      </w:pPr>
+      <w:rPr>
+        <w:b w:val="0"/>
+      </w:rPr>
+    </w:lvl>
+    <w:lvl w:ilvl="1" w:tplc="08090019" w:tentative="1">
+      <w:start w:val="1"/>
+      <w:numFmt w:val="lowerLetter"/>
+      <w:lvlText w:val="%2."/>
+      <w:lvlJc w:val="left"/>
+      <w:pPr>
+        <w:ind w:left="1440" w:hanging="360"/>
+      </w:pPr>
+    </w:lvl>
+    <w:lvl w:ilvl="2" w:tplc="0809001B" w:tentative="1">
+      <w:start w:val="1"/>
+      <w:numFmt w:val="lowerRoman"/>
+      <w:lvlText w:val="%3."/>
+      <w:lvlJc w:val="right"/>
+      <w:pPr>
+        <w:ind w:left="2160" w:hanging="180"/>
+      </w:pPr>
+    </w:lvl>
+    <w:lvl w:ilvl="3" w:tplc="0809000F" w:tentative="1">
+      <w:start w:val="1"/>
+      <w:numFmt w:val="decimal"/>
+      <w:lvlText w:val="%4."/>
+      <w:lvlJc w:val="left"/>
+      <w:pPr>
+        <w:ind w:left="2880" w:hanging="360"/>
+      </w:pPr>
+    </w:lvl>
+    <w:lvl w:ilvl="4" w:tplc="08090019" w:tentative="1">
+      <w:start w:val="1"/>
+      <w:numFmt w:val="lowerLetter"/>
+      <w:lvlText w:val="%5."/>
+      <w:lvlJc w:val="left"/>
+      <w:pPr>
+        <w:ind w:left="3600" w:hanging="360"/>
+      </w:pPr>
+    </w:lvl>
+    <w:lvl w:ilvl="5" w:tplc="0809001B" w:tentative="1">
+      <w:start w:val="1"/>
+      <w:numFmt w:val="lowerRoman"/>
+      <w:lvlText w:val="%6."/>
+      <w:lvlJc w:val="right"/>
+      <w:pPr>
+        <w:ind w:left="4320" w:hanging="180"/>
+      </w:pPr>
+    </w:lvl>
+    <w:lvl w:ilvl="6" w:tplc="0809000F" w:tentative="1">
+      <w:start w:val="1"/>
+      <w:numFmt w:val="decimal"/>
+      <w:lvlText w:val="%7."/>
+      <w:lvlJc w:val="left"/>
+      <w:pPr>
+        <w:ind w:left="5040" w:hanging="360"/>
+      </w:pPr>
+    </w:lvl>
+    <w:lvl w:ilvl="7" w:tplc="08090019" w:tentative="1">
+      <w:start w:val="1"/>
+      <w:numFmt w:val="lowerLetter"/>
+      <w:lvlText w:val="%8."/>
+      <w:lvlJc w:val="left"/>
+      <w:pPr>
+        <w:ind w:left="5760" w:hanging="360"/>
+      </w:pPr>
+    </w:lvl>
+    <w:lvl w:ilvl="8" w:tplc="0809001B" w:tentative="1">
+      <w:start w:val="1"/>
+      <w:numFmt w:val="lowerRoman"/>
+      <w:lvlText w:val="%9."/>
+      <w:lvlJc w:val="right"/>
+      <w:pPr>
+        <w:ind w:left="6480" w:hanging="180"/>
+      </w:pPr>
+    </w:lvl>
+  </w:abstractNum>
+  <w:abstractNum w:abstractNumId="10" w15:restartNumberingAfterBreak="0">
     <w:nsid w:val="3BBC4C18"/>
     <w:multiLevelType w:val="hybridMultilevel"/>
     <w:tmpl w:val="BDC0EF4E"/>
@@ -2168,7 +2999,96 @@
       </w:pPr>
     </w:lvl>
   </w:abstractNum>
-  <w:abstractNum w:abstractNumId="7" w15:restartNumberingAfterBreak="0">
+  <w:abstractNum w:abstractNumId="11" w15:restartNumberingAfterBreak="0">
+    <w:nsid w:val="3C9E45DD"/>
+    <w:multiLevelType w:val="hybridMultilevel"/>
+    <w:tmpl w:val="E6EC69D0"/>
+    <w:lvl w:ilvl="0" w:tplc="1D00F4EE">
+      <w:start w:val="1"/>
+      <w:numFmt w:val="decimal"/>
+      <w:lvlText w:val="%1."/>
+      <w:lvlJc w:val="left"/>
+      <w:pPr>
+        <w:ind w:left="720" w:hanging="360"/>
+      </w:pPr>
+      <w:rPr>
+        <w:b w:val="0"/>
+      </w:rPr>
+    </w:lvl>
+    <w:lvl w:ilvl="1" w:tplc="08090019" w:tentative="1">
+      <w:start w:val="1"/>
+      <w:numFmt w:val="lowerLetter"/>
+      <w:lvlText w:val="%2."/>
+      <w:lvlJc w:val="left"/>
+      <w:pPr>
+        <w:ind w:left="1440" w:hanging="360"/>
+      </w:pPr>
+    </w:lvl>
+    <w:lvl w:ilvl="2" w:tplc="0809001B" w:tentative="1">
+      <w:start w:val="1"/>
+      <w:numFmt w:val="lowerRoman"/>
+      <w:lvlText w:val="%3."/>
+      <w:lvlJc w:val="right"/>
+      <w:pPr>
+        <w:ind w:left="2160" w:hanging="180"/>
+      </w:pPr>
+    </w:lvl>
+    <w:lvl w:ilvl="3" w:tplc="0809000F" w:tentative="1">
+      <w:start w:val="1"/>
+      <w:numFmt w:val="decimal"/>
+      <w:lvlText w:val="%4."/>
+      <w:lvlJc w:val="left"/>
+      <w:pPr>
+        <w:ind w:left="2880" w:hanging="360"/>
+      </w:pPr>
+    </w:lvl>
+    <w:lvl w:ilvl="4" w:tplc="08090019" w:tentative="1">
+      <w:start w:val="1"/>
+      <w:numFmt w:val="lowerLetter"/>
+      <w:lvlText w:val="%5."/>
+      <w:lvlJc w:val="left"/>
+      <w:pPr>
+        <w:ind w:left="3600" w:hanging="360"/>
+      </w:pPr>
+    </w:lvl>
+    <w:lvl w:ilvl="5" w:tplc="0809001B" w:tentative="1">
+      <w:start w:val="1"/>
+      <w:numFmt w:val="lowerRoman"/>
+      <w:lvlText w:val="%6."/>
+      <w:lvlJc w:val="right"/>
+      <w:pPr>
+        <w:ind w:left="4320" w:hanging="180"/>
+      </w:pPr>
+    </w:lvl>
+    <w:lvl w:ilvl="6" w:tplc="0809000F" w:tentative="1">
+      <w:start w:val="1"/>
+      <w:numFmt w:val="decimal"/>
+      <w:lvlText w:val="%7."/>
+      <w:lvlJc w:val="left"/>
+      <w:pPr>
+        <w:ind w:left="5040" w:hanging="360"/>
+      </w:pPr>
+    </w:lvl>
+    <w:lvl w:ilvl="7" w:tplc="08090019" w:tentative="1">
+      <w:start w:val="1"/>
+      <w:numFmt w:val="lowerLetter"/>
+      <w:lvlText w:val="%8."/>
+      <w:lvlJc w:val="left"/>
+      <w:pPr>
+        <w:ind w:left="5760" w:hanging="360"/>
+      </w:pPr>
+    </w:lvl>
+    <w:lvl w:ilvl="8" w:tplc="0809001B" w:tentative="1">
+      <w:start w:val="1"/>
+      <w:numFmt w:val="lowerRoman"/>
+      <w:lvlText w:val="%9."/>
+      <w:lvlJc w:val="right"/>
+      <w:pPr>
+        <w:ind w:left="6480" w:hanging="180"/>
+      </w:pPr>
+    </w:lvl>
+  </w:abstractNum>
+  <w:abstractNum w:abstractNumId="12" w15:restartNumberingAfterBreak="0">
     <w:nsid w:val="40A95BD1"/>
     <w:multiLevelType w:val="hybridMultilevel"/>
     <w:tmpl w:val="EE5A8F34"/>
@@ -2254,7 +3174,7 @@
       </w:pPr>
     </w:lvl>
   </w:abstractNum>
-  <w:abstractNum w:abstractNumId="8" w15:restartNumberingAfterBreak="0">
+  <w:abstractNum w:abstractNumId="13" w15:restartNumberingAfterBreak="0">
     <w:nsid w:val="4448342C"/>
     <w:multiLevelType w:val="hybridMultilevel"/>
     <w:tmpl w:val="BDC0EF4E"/>
@@ -2340,7 +3260,7 @@
       </w:pPr>
     </w:lvl>
   </w:abstractNum>
-  <w:abstractNum w:abstractNumId="9" w15:restartNumberingAfterBreak="0">
+  <w:abstractNum w:abstractNumId="14" w15:restartNumberingAfterBreak="0">
     <w:nsid w:val="496A2B27"/>
     <w:multiLevelType w:val="hybridMultilevel"/>
     <w:tmpl w:val="F1E43CD2"/>
@@ -2426,7 +3346,96 @@
       </w:pPr>
     </w:lvl>
   </w:abstractNum>
-  <w:abstractNum w:abstractNumId="10" w15:restartNumberingAfterBreak="0">
+  <w:abstractNum w:abstractNumId="15" w15:restartNumberingAfterBreak="0">
+    <w:nsid w:val="526A6FEA"/>
+    <w:multiLevelType w:val="hybridMultilevel"/>
+    <w:tmpl w:val="8C180662"/>
+    <w:lvl w:ilvl="0" w:tplc="1D00F4EE">
+      <w:start w:val="1"/>
+      <w:numFmt w:val="decimal"/>
+      <w:lvlText w:val="%1."/>
+      <w:lvlJc w:val="left"/>
+      <w:pPr>
+        <w:ind w:left="720" w:hanging="360"/>
+      </w:pPr>
+      <w:rPr>
+        <w:b w:val="0"/>
+      </w:rPr>
+    </w:lvl>
+    <w:lvl w:ilvl="1" w:tplc="08090019" w:tentative="1">
+      <w:start w:val="1"/>
+      <w:numFmt w:val="lowerLetter"/>
+      <w:lvlText w:val="%2."/>
+      <w:lvlJc w:val="left"/>
+      <w:pPr>
+        <w:ind w:left="1440" w:hanging="360"/>
+      </w:pPr>
+    </w:lvl>
+    <w:lvl w:ilvl="2" w:tplc="0809001B" w:tentative="1">
+      <w:start w:val="1"/>
+      <w:numFmt w:val="lowerRoman"/>
+      <w:lvlText w:val="%3."/>
+      <w:lvlJc w:val="right"/>
+      <w:pPr>
+        <w:ind w:left="2160" w:hanging="180"/>
+      </w:pPr>
+    </w:lvl>
+    <w:lvl w:ilvl="3" w:tplc="0809000F" w:tentative="1">
+      <w:start w:val="1"/>
+      <w:numFmt w:val="decimal"/>
+      <w:lvlText w:val="%4."/>
+      <w:lvlJc w:val="left"/>
+      <w:pPr>
+        <w:ind w:left="2880" w:hanging="360"/>
+      </w:pPr>
+    </w:lvl>
+    <w:lvl w:ilvl="4" w:tplc="08090019" w:tentative="1">
+      <w:start w:val="1"/>
+      <w:numFmt w:val="lowerLetter"/>
+      <w:lvlText w:val="%5."/>
+      <w:lvlJc w:val="left"/>
+      <w:pPr>
+        <w:ind w:left="3600" w:hanging="360"/>
+      </w:pPr>
+    </w:lvl>
+    <w:lvl w:ilvl="5" w:tplc="0809001B" w:tentative="1">
+      <w:start w:val="1"/>
+      <w:numFmt w:val="lowerRoman"/>
+      <w:lvlText w:val="%6."/>
+      <w:lvlJc w:val="right"/>
+      <w:pPr>
+        <w:ind w:left="4320" w:hanging="180"/>
+      </w:pPr>
+    </w:lvl>
+    <w:lvl w:ilvl="6" w:tplc="0809000F" w:tentative="1">
+      <w:start w:val="1"/>
+      <w:numFmt w:val="decimal"/>
+      <w:lvlText w:val="%7."/>
+      <w:lvlJc w:val="left"/>
+      <w:pPr>
+        <w:ind w:left="5040" w:hanging="360"/>
+      </w:pPr>
+    </w:lvl>
+    <w:lvl w:ilvl="7" w:tplc="08090019" w:tentative="1">
+      <w:start w:val="1"/>
+      <w:numFmt w:val="lowerLetter"/>
+      <w:lvlText w:val="%8."/>
+      <w:lvlJc w:val="left"/>
+      <w:pPr>
+        <w:ind w:left="5760" w:hanging="360"/>
+      </w:pPr>
+    </w:lvl>
+    <w:lvl w:ilvl="8" w:tplc="0809001B" w:tentative="1">
+      <w:start w:val="1"/>
+      <w:numFmt w:val="lowerRoman"/>
+      <w:lvlText w:val="%9."/>
+      <w:lvlJc w:val="right"/>
+      <w:pPr>
+        <w:ind w:left="6480" w:hanging="180"/>
+      </w:pPr>
+    </w:lvl>
+  </w:abstractNum>
+  <w:abstractNum w:abstractNumId="16" w15:restartNumberingAfterBreak="0">
     <w:nsid w:val="52D57447"/>
     <w:multiLevelType w:val="hybridMultilevel"/>
     <w:tmpl w:val="7062BDBE"/>
@@ -2512,7 +3521,96 @@
       </w:pPr>
     </w:lvl>
   </w:abstractNum>
-  <w:abstractNum w:abstractNumId="11" w15:restartNumberingAfterBreak="0">
+  <w:abstractNum w:abstractNumId="17" w15:restartNumberingAfterBreak="0">
+    <w:nsid w:val="54A87583"/>
+    <w:multiLevelType w:val="hybridMultilevel"/>
+    <w:tmpl w:val="98986954"/>
+    <w:lvl w:ilvl="0" w:tplc="1D00F4EE">
+      <w:start w:val="1"/>
+      <w:numFmt w:val="decimal"/>
+      <w:lvlText w:val="%1."/>
+      <w:lvlJc w:val="left"/>
+      <w:pPr>
+        <w:ind w:left="720" w:hanging="360"/>
+      </w:pPr>
+      <w:rPr>
+        <w:b w:val="0"/>
+      </w:rPr>
+    </w:lvl>
+    <w:lvl w:ilvl="1" w:tplc="08090019" w:tentative="1">
+      <w:start w:val="1"/>
+      <w:numFmt w:val="lowerLetter"/>
+      <w:lvlText w:val="%2."/>
+      <w:lvlJc w:val="left"/>
+      <w:pPr>
+        <w:ind w:left="1440" w:hanging="360"/>
+      </w:pPr>
+    </w:lvl>
+    <w:lvl w:ilvl="2" w:tplc="0809001B" w:tentative="1">
+      <w:start w:val="1"/>
+      <w:numFmt w:val="lowerRoman"/>
+      <w:lvlText w:val="%3."/>
+      <w:lvlJc w:val="right"/>
+      <w:pPr>
+        <w:ind w:left="2160" w:hanging="180"/>
+      </w:pPr>
+    </w:lvl>
+    <w:lvl w:ilvl="3" w:tplc="0809000F" w:tentative="1">
+      <w:start w:val="1"/>
+      <w:numFmt w:val="decimal"/>
+      <w:lvlText w:val="%4."/>
+      <w:lvlJc w:val="left"/>
+      <w:pPr>
+        <w:ind w:left="2880" w:hanging="360"/>
+      </w:pPr>
+    </w:lvl>
+    <w:lvl w:ilvl="4" w:tplc="08090019" w:tentative="1">
+      <w:start w:val="1"/>
+      <w:numFmt w:val="lowerLetter"/>
+      <w:lvlText w:val="%5."/>
+      <w:lvlJc w:val="left"/>
+      <w:pPr>
+        <w:ind w:left="3600" w:hanging="360"/>
+      </w:pPr>
+    </w:lvl>
+    <w:lvl w:ilvl="5" w:tplc="0809001B" w:tentative="1">
+      <w:start w:val="1"/>
+      <w:numFmt w:val="lowerRoman"/>
+      <w:lvlText w:val="%6."/>
+      <w:lvlJc w:val="right"/>
+      <w:pPr>
+        <w:ind w:left="4320" w:hanging="180"/>
+      </w:pPr>
+    </w:lvl>
+    <w:lvl w:ilvl="6" w:tplc="0809000F" w:tentative="1">
+      <w:start w:val="1"/>
+      <w:numFmt w:val="decimal"/>
+      <w:lvlText w:val="%7."/>
+      <w:lvlJc w:val="left"/>
+      <w:pPr>
+        <w:ind w:left="5040" w:hanging="360"/>
+      </w:pPr>
+    </w:lvl>
+    <w:lvl w:ilvl="7" w:tplc="08090019" w:tentative="1">
+      <w:start w:val="1"/>
+      <w:numFmt w:val="lowerLetter"/>
+      <w:lvlText w:val="%8."/>
+      <w:lvlJc w:val="left"/>
+      <w:pPr>
+        <w:ind w:left="5760" w:hanging="360"/>
+      </w:pPr>
+    </w:lvl>
+    <w:lvl w:ilvl="8" w:tplc="0809001B" w:tentative="1">
+      <w:start w:val="1"/>
+      <w:numFmt w:val="lowerRoman"/>
+      <w:lvlText w:val="%9."/>
+      <w:lvlJc w:val="right"/>
+      <w:pPr>
+        <w:ind w:left="6480" w:hanging="180"/>
+      </w:pPr>
+    </w:lvl>
+  </w:abstractNum>
+  <w:abstractNum w:abstractNumId="18" w15:restartNumberingAfterBreak="0">
     <w:nsid w:val="55A72615"/>
     <w:multiLevelType w:val="hybridMultilevel"/>
     <w:tmpl w:val="F1E43CD2"/>
@@ -2598,7 +3696,7 @@
       </w:pPr>
     </w:lvl>
   </w:abstractNum>
-  <w:abstractNum w:abstractNumId="12" w15:restartNumberingAfterBreak="0">
+  <w:abstractNum w:abstractNumId="19" w15:restartNumberingAfterBreak="0">
     <w:nsid w:val="561B01BF"/>
     <w:multiLevelType w:val="hybridMultilevel"/>
     <w:tmpl w:val="B756EF58"/>
@@ -2684,7 +3782,7 @@
       </w:pPr>
     </w:lvl>
   </w:abstractNum>
-  <w:abstractNum w:abstractNumId="13" w15:restartNumberingAfterBreak="0">
+  <w:abstractNum w:abstractNumId="20" w15:restartNumberingAfterBreak="0">
     <w:nsid w:val="598C29C1"/>
     <w:multiLevelType w:val="hybridMultilevel"/>
     <w:tmpl w:val="A5F4F1A8"/>
@@ -2770,7 +3868,96 @@
       </w:pPr>
     </w:lvl>
   </w:abstractNum>
-  <w:abstractNum w:abstractNumId="14" w15:restartNumberingAfterBreak="0">
+  <w:abstractNum w:abstractNumId="21" w15:restartNumberingAfterBreak="0">
+    <w:nsid w:val="600E3578"/>
+    <w:multiLevelType w:val="hybridMultilevel"/>
+    <w:tmpl w:val="D784A3A6"/>
+    <w:lvl w:ilvl="0" w:tplc="1D00F4EE">
+      <w:start w:val="1"/>
+      <w:numFmt w:val="decimal"/>
+      <w:lvlText w:val="%1."/>
+      <w:lvlJc w:val="left"/>
+      <w:pPr>
+        <w:ind w:left="720" w:hanging="360"/>
+      </w:pPr>
+      <w:rPr>
+        <w:b w:val="0"/>
+      </w:rPr>
+    </w:lvl>
+    <w:lvl w:ilvl="1" w:tplc="08090019" w:tentative="1">
+      <w:start w:val="1"/>
+      <w:numFmt w:val="lowerLetter"/>
+      <w:lvlText w:val="%2."/>
+      <w:lvlJc w:val="left"/>
+      <w:pPr>
+        <w:ind w:left="1440" w:hanging="360"/>
+      </w:pPr>
+    </w:lvl>
+    <w:lvl w:ilvl="2" w:tplc="0809001B" w:tentative="1">
+      <w:start w:val="1"/>
+      <w:numFmt w:val="lowerRoman"/>
+      <w:lvlText w:val="%3."/>
+      <w:lvlJc w:val="right"/>
+      <w:pPr>
+        <w:ind w:left="2160" w:hanging="180"/>
+      </w:pPr>
+    </w:lvl>
+    <w:lvl w:ilvl="3" w:tplc="0809000F" w:tentative="1">
+      <w:start w:val="1"/>
+      <w:numFmt w:val="decimal"/>
+      <w:lvlText w:val="%4."/>
+      <w:lvlJc w:val="left"/>
+      <w:pPr>
+        <w:ind w:left="2880" w:hanging="360"/>
+      </w:pPr>
+    </w:lvl>
+    <w:lvl w:ilvl="4" w:tplc="08090019" w:tentative="1">
+      <w:start w:val="1"/>
+      <w:numFmt w:val="lowerLetter"/>
+      <w:lvlText w:val="%5."/>
+      <w:lvlJc w:val="left"/>
+      <w:pPr>
+        <w:ind w:left="3600" w:hanging="360"/>
+      </w:pPr>
+    </w:lvl>
+    <w:lvl w:ilvl="5" w:tplc="0809001B" w:tentative="1">
+      <w:start w:val="1"/>
+      <w:numFmt w:val="lowerRoman"/>
+      <w:lvlText w:val="%6."/>
+      <w:lvlJc w:val="right"/>
+      <w:pPr>
+        <w:ind w:left="4320" w:hanging="180"/>
+      </w:pPr>
+    </w:lvl>
+    <w:lvl w:ilvl="6" w:tplc="0809000F" w:tentative="1">
+      <w:start w:val="1"/>
+      <w:numFmt w:val="decimal"/>
+      <w:lvlText w:val="%7."/>
+      <w:lvlJc w:val="left"/>
+      <w:pPr>
+        <w:ind w:left="5040" w:hanging="360"/>
+      </w:pPr>
+    </w:lvl>
+    <w:lvl w:ilvl="7" w:tplc="08090019" w:tentative="1">
+      <w:start w:val="1"/>
+      <w:numFmt w:val="lowerLetter"/>
+      <w:lvlText w:val="%8."/>
+      <w:lvlJc w:val="left"/>
+      <w:pPr>
+        <w:ind w:left="5760" w:hanging="360"/>
+      </w:pPr>
+    </w:lvl>
+    <w:lvl w:ilvl="8" w:tplc="0809001B" w:tentative="1">
+      <w:start w:val="1"/>
+      <w:numFmt w:val="lowerRoman"/>
+      <w:lvlText w:val="%9."/>
+      <w:lvlJc w:val="right"/>
+      <w:pPr>
+        <w:ind w:left="6480" w:hanging="180"/>
+      </w:pPr>
+    </w:lvl>
+  </w:abstractNum>
+  <w:abstractNum w:abstractNumId="22" w15:restartNumberingAfterBreak="0">
     <w:nsid w:val="614F5833"/>
     <w:multiLevelType w:val="hybridMultilevel"/>
     <w:tmpl w:val="D16808B8"/>
@@ -2856,7 +4043,96 @@
       </w:pPr>
     </w:lvl>
   </w:abstractNum>
-  <w:abstractNum w:abstractNumId="15" w15:restartNumberingAfterBreak="0">
+  <w:abstractNum w:abstractNumId="23" w15:restartNumberingAfterBreak="0">
+    <w:nsid w:val="6417198E"/>
+    <w:multiLevelType w:val="hybridMultilevel"/>
+    <w:tmpl w:val="0F5A4D74"/>
+    <w:lvl w:ilvl="0" w:tplc="1D00F4EE">
+      <w:start w:val="1"/>
+      <w:numFmt w:val="decimal"/>
+      <w:lvlText w:val="%1."/>
+      <w:lvlJc w:val="left"/>
+      <w:pPr>
+        <w:ind w:left="720" w:hanging="360"/>
+      </w:pPr>
+      <w:rPr>
+        <w:b w:val="0"/>
+      </w:rPr>
+    </w:lvl>
+    <w:lvl w:ilvl="1" w:tplc="08090019" w:tentative="1">
+      <w:start w:val="1"/>
+      <w:numFmt w:val="lowerLetter"/>
+      <w:lvlText w:val="%2."/>
+      <w:lvlJc w:val="left"/>
+      <w:pPr>
+        <w:ind w:left="1440" w:hanging="360"/>
+      </w:pPr>
+    </w:lvl>
+    <w:lvl w:ilvl="2" w:tplc="0809001B" w:tentative="1">
+      <w:start w:val="1"/>
+      <w:numFmt w:val="lowerRoman"/>
+      <w:lvlText w:val="%3."/>
+      <w:lvlJc w:val="right"/>
+      <w:pPr>
+        <w:ind w:left="2160" w:hanging="180"/>
+      </w:pPr>
+    </w:lvl>
+    <w:lvl w:ilvl="3" w:tplc="0809000F" w:tentative="1">
+      <w:start w:val="1"/>
+      <w:numFmt w:val="decimal"/>
+      <w:lvlText w:val="%4."/>
+      <w:lvlJc w:val="left"/>
+      <w:pPr>
+        <w:ind w:left="2880" w:hanging="360"/>
+      </w:pPr>
+    </w:lvl>
+    <w:lvl w:ilvl="4" w:tplc="08090019" w:tentative="1">
+      <w:start w:val="1"/>
+      <w:numFmt w:val="lowerLetter"/>
+      <w:lvlText w:val="%5."/>
+      <w:lvlJc w:val="left"/>
+      <w:pPr>
+        <w:ind w:left="3600" w:hanging="360"/>
+      </w:pPr>
+    </w:lvl>
+    <w:lvl w:ilvl="5" w:tplc="0809001B" w:tentative="1">
+      <w:start w:val="1"/>
+      <w:numFmt w:val="lowerRoman"/>
+      <w:lvlText w:val="%6."/>
+      <w:lvlJc w:val="right"/>
+      <w:pPr>
+        <w:ind w:left="4320" w:hanging="180"/>
+      </w:pPr>
+    </w:lvl>
+    <w:lvl w:ilvl="6" w:tplc="0809000F" w:tentative="1">
+      <w:start w:val="1"/>
+      <w:numFmt w:val="decimal"/>
+      <w:lvlText w:val="%7."/>
+      <w:lvlJc w:val="left"/>
+      <w:pPr>
+        <w:ind w:left="5040" w:hanging="360"/>
+      </w:pPr>
+    </w:lvl>
+    <w:lvl w:ilvl="7" w:tplc="08090019" w:tentative="1">
+      <w:start w:val="1"/>
+      <w:numFmt w:val="lowerLetter"/>
+      <w:lvlText w:val="%8."/>
+      <w:lvlJc w:val="left"/>
+      <w:pPr>
+        <w:ind w:left="5760" w:hanging="360"/>
+      </w:pPr>
+    </w:lvl>
+    <w:lvl w:ilvl="8" w:tplc="0809001B" w:tentative="1">
+      <w:start w:val="1"/>
+      <w:numFmt w:val="lowerRoman"/>
+      <w:lvlText w:val="%9."/>
+      <w:lvlJc w:val="right"/>
+      <w:pPr>
+        <w:ind w:left="6480" w:hanging="180"/>
+      </w:pPr>
+    </w:lvl>
+  </w:abstractNum>
+  <w:abstractNum w:abstractNumId="24" w15:restartNumberingAfterBreak="0">
     <w:nsid w:val="654C68A2"/>
     <w:multiLevelType w:val="hybridMultilevel"/>
     <w:tmpl w:val="E578ADF8"/>
@@ -2942,7 +4218,7 @@
       </w:pPr>
     </w:lvl>
   </w:abstractNum>
-  <w:abstractNum w:abstractNumId="16" w15:restartNumberingAfterBreak="0">
+  <w:abstractNum w:abstractNumId="25" w15:restartNumberingAfterBreak="0">
     <w:nsid w:val="67BE3C1C"/>
     <w:multiLevelType w:val="hybridMultilevel"/>
     <w:tmpl w:val="AED6BED0"/>
@@ -3028,7 +4304,7 @@
       </w:pPr>
     </w:lvl>
   </w:abstractNum>
-  <w:abstractNum w:abstractNumId="17" w15:restartNumberingAfterBreak="0">
+  <w:abstractNum w:abstractNumId="26" w15:restartNumberingAfterBreak="0">
     <w:nsid w:val="6FD226DD"/>
     <w:multiLevelType w:val="hybridMultilevel"/>
     <w:tmpl w:val="D16808B8"/>
@@ -3114,7 +4390,96 @@
       </w:pPr>
     </w:lvl>
   </w:abstractNum>
-  <w:abstractNum w:abstractNumId="18" w15:restartNumberingAfterBreak="0">
+  <w:abstractNum w:abstractNumId="27" w15:restartNumberingAfterBreak="0">
+    <w:nsid w:val="710813F8"/>
+    <w:multiLevelType w:val="hybridMultilevel"/>
+    <w:tmpl w:val="8C180662"/>
+    <w:lvl w:ilvl="0" w:tplc="1D00F4EE">
+      <w:start w:val="1"/>
+      <w:numFmt w:val="decimal"/>
+      <w:lvlText w:val="%1."/>
+      <w:lvlJc w:val="left"/>
+      <w:pPr>
+        <w:ind w:left="720" w:hanging="360"/>
+      </w:pPr>
+      <w:rPr>
+        <w:b w:val="0"/>
+      </w:rPr>
+    </w:lvl>
+    <w:lvl w:ilvl="1" w:tplc="08090019" w:tentative="1">
+      <w:start w:val="1"/>
+      <w:numFmt w:val="lowerLetter"/>
+      <w:lvlText w:val="%2."/>
+      <w:lvlJc w:val="left"/>
+      <w:pPr>
+        <w:ind w:left="1440" w:hanging="360"/>
+      </w:pPr>
+    </w:lvl>
+    <w:lvl w:ilvl="2" w:tplc="0809001B" w:tentative="1">
+      <w:start w:val="1"/>
+      <w:numFmt w:val="lowerRoman"/>
+      <w:lvlText w:val="%3."/>
+      <w:lvlJc w:val="right"/>
+      <w:pPr>
+        <w:ind w:left="2160" w:hanging="180"/>
+      </w:pPr>
+    </w:lvl>
+    <w:lvl w:ilvl="3" w:tplc="0809000F" w:tentative="1">
+      <w:start w:val="1"/>
+      <w:numFmt w:val="decimal"/>
+      <w:lvlText w:val="%4."/>
+      <w:lvlJc w:val="left"/>
+      <w:pPr>
+        <w:ind w:left="2880" w:hanging="360"/>
+      </w:pPr>
+    </w:lvl>
+    <w:lvl w:ilvl="4" w:tplc="08090019" w:tentative="1">
+      <w:start w:val="1"/>
+      <w:numFmt w:val="lowerLetter"/>
+      <w:lvlText w:val="%5."/>
+      <w:lvlJc w:val="left"/>
+      <w:pPr>
+        <w:ind w:left="3600" w:hanging="360"/>
+      </w:pPr>
+    </w:lvl>
+    <w:lvl w:ilvl="5" w:tplc="0809001B" w:tentative="1">
+      <w:start w:val="1"/>
+      <w:numFmt w:val="lowerRoman"/>
+      <w:lvlText w:val="%6."/>
+      <w:lvlJc w:val="right"/>
+      <w:pPr>
+        <w:ind w:left="4320" w:hanging="180"/>
+      </w:pPr>
+    </w:lvl>
+    <w:lvl w:ilvl="6" w:tplc="0809000F" w:tentative="1">
+      <w:start w:val="1"/>
+      <w:numFmt w:val="decimal"/>
+      <w:lvlText w:val="%7."/>
+      <w:lvlJc w:val="left"/>
+      <w:pPr>
+        <w:ind w:left="5040" w:hanging="360"/>
+      </w:pPr>
+    </w:lvl>
+    <w:lvl w:ilvl="7" w:tplc="08090019" w:tentative="1">
+      <w:start w:val="1"/>
+      <w:numFmt w:val="lowerLetter"/>
+      <w:lvlText w:val="%8."/>
+      <w:lvlJc w:val="left"/>
+      <w:pPr>
+        <w:ind w:left="5760" w:hanging="360"/>
+      </w:pPr>
+    </w:lvl>
+    <w:lvl w:ilvl="8" w:tplc="0809001B" w:tentative="1">
+      <w:start w:val="1"/>
+      <w:numFmt w:val="lowerRoman"/>
+      <w:lvlText w:val="%9."/>
+      <w:lvlJc w:val="right"/>
+      <w:pPr>
+        <w:ind w:left="6480" w:hanging="180"/>
+      </w:pPr>
+    </w:lvl>
+  </w:abstractNum>
+  <w:abstractNum w:abstractNumId="28" w15:restartNumberingAfterBreak="0">
     <w:nsid w:val="741470E9"/>
     <w:multiLevelType w:val="hybridMultilevel"/>
     <w:tmpl w:val="E578ADF8"/>
@@ -3200,7 +4565,7 @@
       </w:pPr>
     </w:lvl>
   </w:abstractNum>
-  <w:abstractNum w:abstractNumId="19" w15:restartNumberingAfterBreak="0">
+  <w:abstractNum w:abstractNumId="29" w15:restartNumberingAfterBreak="0">
     <w:nsid w:val="78261B92"/>
     <w:multiLevelType w:val="hybridMultilevel"/>
     <w:tmpl w:val="E3C0D0EE"/>
@@ -3313,7 +4678,7 @@
       </w:rPr>
     </w:lvl>
   </w:abstractNum>
-  <w:abstractNum w:abstractNumId="20" w15:restartNumberingAfterBreak="0">
+  <w:abstractNum w:abstractNumId="30" w15:restartNumberingAfterBreak="0">
     <w:nsid w:val="7AD646BA"/>
     <w:multiLevelType w:val="hybridMultilevel"/>
     <w:tmpl w:val="B756EF58"/>
@@ -3400,6 +4765,186 @@
     </w:lvl>
   </w:abstractNum>
   <w:num w:numId="1">
+    <w:abstractNumId w:val="22"/>
+    <w:lvlOverride w:ilvl="0">
+      <w:startOverride w:val="1"/>
+    </w:lvlOverride>
+    <w:lvlOverride w:ilvl="1">
+      <w:startOverride w:val="1"/>
+    </w:lvlOverride>
+    <w:lvlOverride w:ilvl="2">
+      <w:startOverride w:val="1"/>
+    </w:lvlOverride>
+    <w:lvlOverride w:ilvl="3">
+      <w:startOverride w:val="1"/>
+    </w:lvlOverride>
+    <w:lvlOverride w:ilvl="4">
+      <w:startOverride w:val="1"/>
+    </w:lvlOverride>
+    <w:lvlOverride w:ilvl="5">
+      <w:startOverride w:val="1"/>
+    </w:lvlOverride>
+    <w:lvlOverride w:ilvl="6">
+      <w:startOverride w:val="1"/>
+    </w:lvlOverride>
+    <w:lvlOverride w:ilvl="7">
+      <w:startOverride w:val="1"/>
+    </w:lvlOverride>
+    <w:lvlOverride w:ilvl="8">
+      <w:startOverride w:val="1"/>
+    </w:lvlOverride>
+  </w:num>
+  <w:num w:numId="2">
+    <w:abstractNumId w:val="26"/>
+    <w:lvlOverride w:ilvl="0">
+      <w:startOverride w:val="1"/>
+    </w:lvlOverride>
+    <w:lvlOverride w:ilvl="1">
+      <w:startOverride w:val="1"/>
+    </w:lvlOverride>
+    <w:lvlOverride w:ilvl="2">
+      <w:startOverride w:val="1"/>
+    </w:lvlOverride>
+    <w:lvlOverride w:ilvl="3">
+      <w:startOverride w:val="1"/>
+    </w:lvlOverride>
+    <w:lvlOverride w:ilvl="4">
+      <w:startOverride w:val="1"/>
+    </w:lvlOverride>
+    <w:lvlOverride w:ilvl="5">
+      <w:startOverride w:val="1"/>
+    </w:lvlOverride>
+    <w:lvlOverride w:ilvl="6">
+      <w:startOverride w:val="1"/>
+    </w:lvlOverride>
+    <w:lvlOverride w:ilvl="7">
+      <w:startOverride w:val="1"/>
+    </w:lvlOverride>
+    <w:lvlOverride w:ilvl="8">
+      <w:startOverride w:val="1"/>
+    </w:lvlOverride>
+  </w:num>
+  <w:num w:numId="3">
+    <w:abstractNumId w:val="10"/>
+    <w:lvlOverride w:ilvl="0">
+      <w:startOverride w:val="1"/>
+    </w:lvlOverride>
+    <w:lvlOverride w:ilvl="1">
+      <w:startOverride w:val="1"/>
+    </w:lvlOverride>
+    <w:lvlOverride w:ilvl="2">
+      <w:startOverride w:val="1"/>
+    </w:lvlOverride>
+    <w:lvlOverride w:ilvl="3">
+      <w:startOverride w:val="1"/>
+    </w:lvlOverride>
+    <w:lvlOverride w:ilvl="4">
+      <w:startOverride w:val="1"/>
+    </w:lvlOverride>
+    <w:lvlOverride w:ilvl="5">
+      <w:startOverride w:val="1"/>
+    </w:lvlOverride>
+    <w:lvlOverride w:ilvl="6">
+      <w:startOverride w:val="1"/>
+    </w:lvlOverride>
+    <w:lvlOverride w:ilvl="7">
+      <w:startOverride w:val="1"/>
+    </w:lvlOverride>
+    <w:lvlOverride w:ilvl="8">
+      <w:startOverride w:val="1"/>
+    </w:lvlOverride>
+  </w:num>
+  <w:num w:numId="4">
+    <w:abstractNumId w:val="13"/>
+    <w:lvlOverride w:ilvl="0">
+      <w:startOverride w:val="1"/>
+    </w:lvlOverride>
+    <w:lvlOverride w:ilvl="1">
+      <w:startOverride w:val="1"/>
+    </w:lvlOverride>
+    <w:lvlOverride w:ilvl="2">
+      <w:startOverride w:val="1"/>
+    </w:lvlOverride>
+    <w:lvlOverride w:ilvl="3">
+      <w:startOverride w:val="1"/>
+    </w:lvlOverride>
+    <w:lvlOverride w:ilvl="4">
+      <w:startOverride w:val="1"/>
+    </w:lvlOverride>
+    <w:lvlOverride w:ilvl="5">
+      <w:startOverride w:val="1"/>
+    </w:lvlOverride>
+    <w:lvlOverride w:ilvl="6">
+      <w:startOverride w:val="1"/>
+    </w:lvlOverride>
+    <w:lvlOverride w:ilvl="7">
+      <w:startOverride w:val="1"/>
+    </w:lvlOverride>
+    <w:lvlOverride w:ilvl="8">
+      <w:startOverride w:val="1"/>
+    </w:lvlOverride>
+  </w:num>
+  <w:num w:numId="5">
+    <w:abstractNumId w:val="6"/>
+    <w:lvlOverride w:ilvl="0">
+      <w:startOverride w:val="1"/>
+    </w:lvlOverride>
+    <w:lvlOverride w:ilvl="1">
+      <w:startOverride w:val="1"/>
+    </w:lvlOverride>
+    <w:lvlOverride w:ilvl="2">
+      <w:startOverride w:val="1"/>
+    </w:lvlOverride>
+    <w:lvlOverride w:ilvl="3">
+      <w:startOverride w:val="1"/>
+    </w:lvlOverride>
+    <w:lvlOverride w:ilvl="4">
+      <w:startOverride w:val="1"/>
+    </w:lvlOverride>
+    <w:lvlOverride w:ilvl="5">
+      <w:startOverride w:val="1"/>
+    </w:lvlOverride>
+    <w:lvlOverride w:ilvl="6">
+      <w:startOverride w:val="1"/>
+    </w:lvlOverride>
+    <w:lvlOverride w:ilvl="7">
+      <w:startOverride w:val="1"/>
+    </w:lvlOverride>
+    <w:lvlOverride w:ilvl="8">
+      <w:startOverride w:val="1"/>
+    </w:lvlOverride>
+  </w:num>
+  <w:num w:numId="6">
+    <w:abstractNumId w:val="25"/>
+    <w:lvlOverride w:ilvl="0">
+      <w:startOverride w:val="1"/>
+    </w:lvlOverride>
+    <w:lvlOverride w:ilvl="1">
+      <w:startOverride w:val="1"/>
+    </w:lvlOverride>
+    <w:lvlOverride w:ilvl="2">
+      <w:startOverride w:val="1"/>
+    </w:lvlOverride>
+    <w:lvlOverride w:ilvl="3">
+      <w:startOverride w:val="1"/>
+    </w:lvlOverride>
+    <w:lvlOverride w:ilvl="4">
+      <w:startOverride w:val="1"/>
+    </w:lvlOverride>
+    <w:lvlOverride w:ilvl="5">
+      <w:startOverride w:val="1"/>
+    </w:lvlOverride>
+    <w:lvlOverride w:ilvl="6">
+      <w:startOverride w:val="1"/>
+    </w:lvlOverride>
+    <w:lvlOverride w:ilvl="7">
+      <w:startOverride w:val="1"/>
+    </w:lvlOverride>
+    <w:lvlOverride w:ilvl="8">
+      <w:startOverride w:val="1"/>
+    </w:lvlOverride>
+  </w:num>
+  <w:num w:numId="7">
     <w:abstractNumId w:val="14"/>
     <w:lvlOverride w:ilvl="0">
       <w:startOverride w:val="1"/>
@@ -3429,188 +4974,8 @@
       <w:startOverride w:val="1"/>
     </w:lvlOverride>
   </w:num>
-  <w:num w:numId="2">
-    <w:abstractNumId w:val="17"/>
-    <w:lvlOverride w:ilvl="0">
-      <w:startOverride w:val="1"/>
-    </w:lvlOverride>
-    <w:lvlOverride w:ilvl="1">
-      <w:startOverride w:val="1"/>
-    </w:lvlOverride>
-    <w:lvlOverride w:ilvl="2">
-      <w:startOverride w:val="1"/>
-    </w:lvlOverride>
-    <w:lvlOverride w:ilvl="3">
-      <w:startOverride w:val="1"/>
-    </w:lvlOverride>
-    <w:lvlOverride w:ilvl="4">
-      <w:startOverride w:val="1"/>
-    </w:lvlOverride>
-    <w:lvlOverride w:ilvl="5">
-      <w:startOverride w:val="1"/>
-    </w:lvlOverride>
-    <w:lvlOverride w:ilvl="6">
-      <w:startOverride w:val="1"/>
-    </w:lvlOverride>
-    <w:lvlOverride w:ilvl="7">
-      <w:startOverride w:val="1"/>
-    </w:lvlOverride>
-    <w:lvlOverride w:ilvl="8">
-      <w:startOverride w:val="1"/>
-    </w:lvlOverride>
-  </w:num>
-  <w:num w:numId="3">
-    <w:abstractNumId w:val="6"/>
-    <w:lvlOverride w:ilvl="0">
-      <w:startOverride w:val="1"/>
-    </w:lvlOverride>
-    <w:lvlOverride w:ilvl="1">
-      <w:startOverride w:val="1"/>
-    </w:lvlOverride>
-    <w:lvlOverride w:ilvl="2">
-      <w:startOverride w:val="1"/>
-    </w:lvlOverride>
-    <w:lvlOverride w:ilvl="3">
-      <w:startOverride w:val="1"/>
-    </w:lvlOverride>
-    <w:lvlOverride w:ilvl="4">
-      <w:startOverride w:val="1"/>
-    </w:lvlOverride>
-    <w:lvlOverride w:ilvl="5">
-      <w:startOverride w:val="1"/>
-    </w:lvlOverride>
-    <w:lvlOverride w:ilvl="6">
-      <w:startOverride w:val="1"/>
-    </w:lvlOverride>
-    <w:lvlOverride w:ilvl="7">
-      <w:startOverride w:val="1"/>
-    </w:lvlOverride>
-    <w:lvlOverride w:ilvl="8">
-      <w:startOverride w:val="1"/>
-    </w:lvlOverride>
-  </w:num>
-  <w:num w:numId="4">
-    <w:abstractNumId w:val="8"/>
-    <w:lvlOverride w:ilvl="0">
-      <w:startOverride w:val="1"/>
-    </w:lvlOverride>
-    <w:lvlOverride w:ilvl="1">
-      <w:startOverride w:val="1"/>
-    </w:lvlOverride>
-    <w:lvlOverride w:ilvl="2">
-      <w:startOverride w:val="1"/>
-    </w:lvlOverride>
-    <w:lvlOverride w:ilvl="3">
-      <w:startOverride w:val="1"/>
-    </w:lvlOverride>
-    <w:lvlOverride w:ilvl="4">
-      <w:startOverride w:val="1"/>
-    </w:lvlOverride>
-    <w:lvlOverride w:ilvl="5">
-      <w:startOverride w:val="1"/>
-    </w:lvlOverride>
-    <w:lvlOverride w:ilvl="6">
-      <w:startOverride w:val="1"/>
-    </w:lvlOverride>
-    <w:lvlOverride w:ilvl="7">
-      <w:startOverride w:val="1"/>
-    </w:lvlOverride>
-    <w:lvlOverride w:ilvl="8">
-      <w:startOverride w:val="1"/>
-    </w:lvlOverride>
-  </w:num>
-  <w:num w:numId="5">
-    <w:abstractNumId w:val="3"/>
-    <w:lvlOverride w:ilvl="0">
-      <w:startOverride w:val="1"/>
-    </w:lvlOverride>
-    <w:lvlOverride w:ilvl="1">
-      <w:startOverride w:val="1"/>
-    </w:lvlOverride>
-    <w:lvlOverride w:ilvl="2">
-      <w:startOverride w:val="1"/>
-    </w:lvlOverride>
-    <w:lvlOverride w:ilvl="3">
-      <w:startOverride w:val="1"/>
-    </w:lvlOverride>
-    <w:lvlOverride w:ilvl="4">
-      <w:startOverride w:val="1"/>
-    </w:lvlOverride>
-    <w:lvlOverride w:ilvl="5">
-      <w:startOverride w:val="1"/>
-    </w:lvlOverride>
-    <w:lvlOverride w:ilvl="6">
-      <w:startOverride w:val="1"/>
-    </w:lvlOverride>
-    <w:lvlOverride w:ilvl="7">
-      <w:startOverride w:val="1"/>
-    </w:lvlOverride>
-    <w:lvlOverride w:ilvl="8">
-      <w:startOverride w:val="1"/>
-    </w:lvlOverride>
-  </w:num>
-  <w:num w:numId="6">
-    <w:abstractNumId w:val="16"/>
-    <w:lvlOverride w:ilvl="0">
-      <w:startOverride w:val="1"/>
-    </w:lvlOverride>
-    <w:lvlOverride w:ilvl="1">
-      <w:startOverride w:val="1"/>
-    </w:lvlOverride>
-    <w:lvlOverride w:ilvl="2">
-      <w:startOverride w:val="1"/>
-    </w:lvlOverride>
-    <w:lvlOverride w:ilvl="3">
-      <w:startOverride w:val="1"/>
-    </w:lvlOverride>
-    <w:lvlOverride w:ilvl="4">
-      <w:startOverride w:val="1"/>
-    </w:lvlOverride>
-    <w:lvlOverride w:ilvl="5">
-      <w:startOverride w:val="1"/>
-    </w:lvlOverride>
-    <w:lvlOverride w:ilvl="6">
-      <w:startOverride w:val="1"/>
-    </w:lvlOverride>
-    <w:lvlOverride w:ilvl="7">
-      <w:startOverride w:val="1"/>
-    </w:lvlOverride>
-    <w:lvlOverride w:ilvl="8">
-      <w:startOverride w:val="1"/>
-    </w:lvlOverride>
-  </w:num>
-  <w:num w:numId="7">
-    <w:abstractNumId w:val="9"/>
-    <w:lvlOverride w:ilvl="0">
-      <w:startOverride w:val="1"/>
-    </w:lvlOverride>
-    <w:lvlOverride w:ilvl="1">
-      <w:startOverride w:val="1"/>
-    </w:lvlOverride>
-    <w:lvlOverride w:ilvl="2">
-      <w:startOverride w:val="1"/>
-    </w:lvlOverride>
-    <w:lvlOverride w:ilvl="3">
-      <w:startOverride w:val="1"/>
-    </w:lvlOverride>
-    <w:lvlOverride w:ilvl="4">
-      <w:startOverride w:val="1"/>
-    </w:lvlOverride>
-    <w:lvlOverride w:ilvl="5">
-      <w:startOverride w:val="1"/>
-    </w:lvlOverride>
-    <w:lvlOverride w:ilvl="6">
-      <w:startOverride w:val="1"/>
-    </w:lvlOverride>
-    <w:lvlOverride w:ilvl="7">
-      <w:startOverride w:val="1"/>
-    </w:lvlOverride>
-    <w:lvlOverride w:ilvl="8">
-      <w:startOverride w:val="1"/>
-    </w:lvlOverride>
-  </w:num>
   <w:num w:numId="8">
-    <w:abstractNumId w:val="11"/>
+    <w:abstractNumId w:val="18"/>
     <w:lvlOverride w:ilvl="0">
       <w:startOverride w:val="1"/>
     </w:lvlOverride>
@@ -3640,7 +5005,7 @@
     </w:lvlOverride>
   </w:num>
   <w:num w:numId="9">
-    <w:abstractNumId w:val="2"/>
+    <w:abstractNumId w:val="4"/>
     <w:lvlOverride w:ilvl="0">
       <w:startOverride w:val="1"/>
     </w:lvlOverride>
@@ -3670,7 +5035,7 @@
     </w:lvlOverride>
   </w:num>
   <w:num w:numId="10">
-    <w:abstractNumId w:val="7"/>
+    <w:abstractNumId w:val="12"/>
     <w:lvlOverride w:ilvl="0">
       <w:startOverride w:val="1"/>
     </w:lvlOverride>
@@ -3700,40 +5065,70 @@
     </w:lvlOverride>
   </w:num>
   <w:num w:numId="11">
-    <w:abstractNumId w:val="2"/>
+    <w:abstractNumId w:val="4"/>
   </w:num>
   <w:num w:numId="12">
+    <w:abstractNumId w:val="29"/>
+  </w:num>
+  <w:num w:numId="13">
+    <w:abstractNumId w:val="7"/>
+  </w:num>
+  <w:num w:numId="14">
+    <w:abstractNumId w:val="8"/>
+  </w:num>
+  <w:num w:numId="15">
+    <w:abstractNumId w:val="3"/>
+  </w:num>
+  <w:num w:numId="16">
+    <w:abstractNumId w:val="16"/>
+  </w:num>
+  <w:num w:numId="17">
     <w:abstractNumId w:val="19"/>
   </w:num>
-  <w:num w:numId="13">
-    <w:abstractNumId w:val="4"/>
-  </w:num>
-  <w:num w:numId="14">
-    <w:abstractNumId w:val="5"/>
-  </w:num>
-  <w:num w:numId="15">
-    <w:abstractNumId w:val="1"/>
-  </w:num>
-  <w:num w:numId="16">
-    <w:abstractNumId w:val="10"/>
-  </w:num>
-  <w:num w:numId="17">
-    <w:abstractNumId w:val="12"/>
-  </w:num>
   <w:num w:numId="18">
-    <w:abstractNumId w:val="20"/>
+    <w:abstractNumId w:val="30"/>
   </w:num>
   <w:num w:numId="19">
-    <w:abstractNumId w:val="15"/>
+    <w:abstractNumId w:val="24"/>
   </w:num>
   <w:num w:numId="20">
-    <w:abstractNumId w:val="18"/>
+    <w:abstractNumId w:val="28"/>
   </w:num>
   <w:num w:numId="21">
     <w:abstractNumId w:val="0"/>
   </w:num>
   <w:num w:numId="22">
-    <w:abstractNumId w:val="13"/>
+    <w:abstractNumId w:val="20"/>
+  </w:num>
+  <w:num w:numId="23">
+    <w:abstractNumId w:val="2"/>
+  </w:num>
+  <w:num w:numId="24">
+    <w:abstractNumId w:val="23"/>
+  </w:num>
+  <w:num w:numId="25">
+    <w:abstractNumId w:val="5"/>
+  </w:num>
+  <w:num w:numId="26">
+    <w:abstractNumId w:val="17"/>
+  </w:num>
+  <w:num w:numId="27">
+    <w:abstractNumId w:val="11"/>
+  </w:num>
+  <w:num w:numId="28">
+    <w:abstractNumId w:val="9"/>
+  </w:num>
+  <w:num w:numId="29">
+    <w:abstractNumId w:val="1"/>
+  </w:num>
+  <w:num w:numId="30">
+    <w:abstractNumId w:val="21"/>
+  </w:num>
+  <w:num w:numId="31">
+    <w:abstractNumId w:val="27"/>
+  </w:num>
+  <w:num w:numId="32">
+    <w:abstractNumId w:val="15"/>
   </w:num>
 </w:numbering>
 </file>

</xml_diff>